<commit_message>
add 4,5 and update lab
</commit_message>
<xml_diff>
--- a/DOCKER NETWORKING FOR EVERYONE/Lab 3 CONNECT NETWORK NS TO ROOT/Lab 3 Resources/lab 3.docx
+++ b/DOCKER NETWORKING FOR EVERYONE/Lab 3 CONNECT NETWORK NS TO ROOT/Lab 3 Resources/lab 3.docx
@@ -7,18 +7,32 @@
         <w:rPr>
           <w:b/>
           <w:bCs/>
+          <w:sz w:val="28"/>
+          <w:szCs w:val="28"/>
         </w:rPr>
       </w:pPr>
       <w:r>
         <w:rPr>
           <w:b/>
           <w:bCs/>
+          <w:sz w:val="28"/>
+          <w:szCs w:val="28"/>
         </w:rPr>
         <w:t>Connecting a container network namespace to root network namespace</w:t>
       </w:r>
     </w:p>
     <w:p>
-      <w:r>
+      <w:pPr>
+        <w:rPr>
+          <w:sz w:val="28"/>
+          <w:szCs w:val="28"/>
+        </w:rPr>
+      </w:pPr>
+      <w:r>
+        <w:rPr>
+          <w:sz w:val="28"/>
+          <w:szCs w:val="28"/>
+        </w:rPr>
         <w:t>Let's create a custom network namespace ns0 and a bridge br0. In Linux networking, a bridge is a virtual network device that connects multiple network interfaces, allowing them to function as a single logical network.</w:t>
       </w:r>
     </w:p>
@@ -26,12 +40,16 @@
       <w:pPr>
         <w:rPr>
           <w:color w:val="00B050"/>
-        </w:rPr>
-      </w:pPr>
-      <w:proofErr w:type="spellStart"/>
-      <w:r>
-        <w:rPr>
-          <w:color w:val="00B050"/>
+          <w:sz w:val="28"/>
+          <w:szCs w:val="28"/>
+        </w:rPr>
+      </w:pPr>
+      <w:proofErr w:type="spellStart"/>
+      <w:r>
+        <w:rPr>
+          <w:color w:val="00B050"/>
+          <w:sz w:val="28"/>
+          <w:szCs w:val="28"/>
         </w:rPr>
         <w:t>sudo</w:t>
       </w:r>
@@ -39,6 +57,8 @@
       <w:r>
         <w:rPr>
           <w:color w:val="00B050"/>
+          <w:sz w:val="28"/>
+          <w:szCs w:val="28"/>
         </w:rPr>
         <w:t xml:space="preserve"> </w:t>
       </w:r>
@@ -46,6 +66,8 @@
       <w:r>
         <w:rPr>
           <w:color w:val="00B050"/>
+          <w:sz w:val="28"/>
+          <w:szCs w:val="28"/>
         </w:rPr>
         <w:t>ip</w:t>
       </w:r>
@@ -53,6 +75,8 @@
       <w:r>
         <w:rPr>
           <w:color w:val="00B050"/>
+          <w:sz w:val="28"/>
+          <w:szCs w:val="28"/>
         </w:rPr>
         <w:t xml:space="preserve"> </w:t>
       </w:r>
@@ -60,6 +84,8 @@
       <w:r>
         <w:rPr>
           <w:color w:val="00B050"/>
+          <w:sz w:val="28"/>
+          <w:szCs w:val="28"/>
         </w:rPr>
         <w:t>netns</w:t>
       </w:r>
@@ -67,6 +93,8 @@
       <w:r>
         <w:rPr>
           <w:color w:val="00B050"/>
+          <w:sz w:val="28"/>
+          <w:szCs w:val="28"/>
         </w:rPr>
         <w:t xml:space="preserve"> add ns0</w:t>
       </w:r>
@@ -75,12 +103,16 @@
       <w:pPr>
         <w:rPr>
           <w:color w:val="00B050"/>
-        </w:rPr>
-      </w:pPr>
-      <w:proofErr w:type="spellStart"/>
-      <w:r>
-        <w:rPr>
-          <w:color w:val="00B050"/>
+          <w:sz w:val="28"/>
+          <w:szCs w:val="28"/>
+        </w:rPr>
+      </w:pPr>
+      <w:proofErr w:type="spellStart"/>
+      <w:r>
+        <w:rPr>
+          <w:color w:val="00B050"/>
+          <w:sz w:val="28"/>
+          <w:szCs w:val="28"/>
         </w:rPr>
         <w:t>sudo</w:t>
       </w:r>
@@ -88,6 +120,8 @@
       <w:r>
         <w:rPr>
           <w:color w:val="00B050"/>
+          <w:sz w:val="28"/>
+          <w:szCs w:val="28"/>
         </w:rPr>
         <w:t xml:space="preserve"> </w:t>
       </w:r>
@@ -95,6 +129,8 @@
       <w:r>
         <w:rPr>
           <w:color w:val="00B050"/>
+          <w:sz w:val="28"/>
+          <w:szCs w:val="28"/>
         </w:rPr>
         <w:t>ip</w:t>
       </w:r>
@@ -102,6 +138,8 @@
       <w:r>
         <w:rPr>
           <w:color w:val="00B050"/>
+          <w:sz w:val="28"/>
+          <w:szCs w:val="28"/>
         </w:rPr>
         <w:t xml:space="preserve"> link add br0 type bridge</w:t>
       </w:r>
@@ -111,26 +149,48 @@
         <w:rPr>
           <w:b/>
           <w:bCs/>
+          <w:sz w:val="28"/>
+          <w:szCs w:val="28"/>
         </w:rPr>
       </w:pPr>
       <w:r>
         <w:rPr>
           <w:b/>
           <w:bCs/>
+          <w:sz w:val="28"/>
+          <w:szCs w:val="28"/>
         </w:rPr>
         <w:t>Configure a bridge interface</w:t>
       </w:r>
     </w:p>
     <w:p>
-      <w:r>
+      <w:pPr>
+        <w:rPr>
+          <w:sz w:val="28"/>
+          <w:szCs w:val="28"/>
+        </w:rPr>
+      </w:pPr>
+      <w:r>
+        <w:rPr>
+          <w:sz w:val="28"/>
+          <w:szCs w:val="28"/>
+        </w:rPr>
         <w:t xml:space="preserve">A new device, the br0 bridge interface, has been created, but it's now in a DOWN state. Let's assign </w:t>
       </w:r>
       <w:proofErr w:type="spellStart"/>
       <w:r>
+        <w:rPr>
+          <w:sz w:val="28"/>
+          <w:szCs w:val="28"/>
+        </w:rPr>
         <w:t>ip</w:t>
       </w:r>
       <w:proofErr w:type="spellEnd"/>
       <w:r>
+        <w:rPr>
+          <w:sz w:val="28"/>
+          <w:szCs w:val="28"/>
+        </w:rPr>
         <w:t xml:space="preserve"> address and turn it into UP state.</w:t>
       </w:r>
     </w:p>
@@ -138,12 +198,16 @@
       <w:pPr>
         <w:rPr>
           <w:color w:val="00B050"/>
-        </w:rPr>
-      </w:pPr>
-      <w:proofErr w:type="spellStart"/>
-      <w:r>
-        <w:rPr>
-          <w:color w:val="00B050"/>
+          <w:sz w:val="28"/>
+          <w:szCs w:val="28"/>
+        </w:rPr>
+      </w:pPr>
+      <w:proofErr w:type="spellStart"/>
+      <w:r>
+        <w:rPr>
+          <w:color w:val="00B050"/>
+          <w:sz w:val="28"/>
+          <w:szCs w:val="28"/>
         </w:rPr>
         <w:t>sudo</w:t>
       </w:r>
@@ -151,6 +215,8 @@
       <w:r>
         <w:rPr>
           <w:color w:val="00B050"/>
+          <w:sz w:val="28"/>
+          <w:szCs w:val="28"/>
         </w:rPr>
         <w:t xml:space="preserve"> </w:t>
       </w:r>
@@ -158,6 +224,8 @@
       <w:r>
         <w:rPr>
           <w:color w:val="00B050"/>
+          <w:sz w:val="28"/>
+          <w:szCs w:val="28"/>
         </w:rPr>
         <w:t>ip</w:t>
       </w:r>
@@ -165,6 +233,8 @@
       <w:r>
         <w:rPr>
           <w:color w:val="00B050"/>
+          <w:sz w:val="28"/>
+          <w:szCs w:val="28"/>
         </w:rPr>
         <w:t xml:space="preserve"> link set br0 up</w:t>
       </w:r>
@@ -173,12 +243,16 @@
       <w:pPr>
         <w:rPr>
           <w:color w:val="00B050"/>
-        </w:rPr>
-      </w:pPr>
-      <w:proofErr w:type="spellStart"/>
-      <w:r>
-        <w:rPr>
-          <w:color w:val="00B050"/>
+          <w:sz w:val="28"/>
+          <w:szCs w:val="28"/>
+        </w:rPr>
+      </w:pPr>
+      <w:proofErr w:type="spellStart"/>
+      <w:r>
+        <w:rPr>
+          <w:color w:val="00B050"/>
+          <w:sz w:val="28"/>
+          <w:szCs w:val="28"/>
         </w:rPr>
         <w:t>sudo</w:t>
       </w:r>
@@ -186,6 +260,8 @@
       <w:r>
         <w:rPr>
           <w:color w:val="00B050"/>
+          <w:sz w:val="28"/>
+          <w:szCs w:val="28"/>
         </w:rPr>
         <w:t xml:space="preserve"> </w:t>
       </w:r>
@@ -193,6 +269,8 @@
       <w:r>
         <w:rPr>
           <w:color w:val="00B050"/>
+          <w:sz w:val="28"/>
+          <w:szCs w:val="28"/>
         </w:rPr>
         <w:t>ip</w:t>
       </w:r>
@@ -200,6 +278,8 @@
       <w:r>
         <w:rPr>
           <w:color w:val="00B050"/>
+          <w:sz w:val="28"/>
+          <w:szCs w:val="28"/>
         </w:rPr>
         <w:t xml:space="preserve"> </w:t>
       </w:r>
@@ -207,6 +287,8 @@
       <w:r>
         <w:rPr>
           <w:color w:val="00B050"/>
+          <w:sz w:val="28"/>
+          <w:szCs w:val="28"/>
         </w:rPr>
         <w:t>addr</w:t>
       </w:r>
@@ -214,6 +296,8 @@
       <w:r>
         <w:rPr>
           <w:color w:val="00B050"/>
+          <w:sz w:val="28"/>
+          <w:szCs w:val="28"/>
         </w:rPr>
         <w:t xml:space="preserve"> add 192.168.0.1/16 dev br0</w:t>
       </w:r>
@@ -223,26 +307,48 @@
         <w:rPr>
           <w:b/>
           <w:bCs/>
+          <w:sz w:val="28"/>
+          <w:szCs w:val="28"/>
         </w:rPr>
       </w:pPr>
       <w:r>
         <w:rPr>
           <w:b/>
           <w:bCs/>
+          <w:sz w:val="28"/>
+          <w:szCs w:val="28"/>
         </w:rPr>
         <w:t>Configure virtual ethernet cable</w:t>
       </w:r>
     </w:p>
     <w:p>
-      <w:r>
+      <w:pPr>
+        <w:rPr>
+          <w:sz w:val="28"/>
+          <w:szCs w:val="28"/>
+        </w:rPr>
+      </w:pPr>
+      <w:r>
+        <w:rPr>
+          <w:sz w:val="28"/>
+          <w:szCs w:val="28"/>
+        </w:rPr>
         <w:t xml:space="preserve">It's time to set up a virtual Ethernet cable. One cable hand will be configured as a </w:t>
       </w:r>
       <w:proofErr w:type="spellStart"/>
       <w:r>
+        <w:rPr>
+          <w:sz w:val="28"/>
+          <w:szCs w:val="28"/>
+        </w:rPr>
         <w:t>nic</w:t>
       </w:r>
       <w:proofErr w:type="spellEnd"/>
       <w:r>
+        <w:rPr>
+          <w:sz w:val="28"/>
+          <w:szCs w:val="28"/>
+        </w:rPr>
         <w:t xml:space="preserve"> card in the ns0 namespace, while the other hand will be configured in the br0 interface.</w:t>
       </w:r>
     </w:p>
@@ -250,12 +356,16 @@
       <w:pPr>
         <w:rPr>
           <w:color w:val="00B050"/>
-        </w:rPr>
-      </w:pPr>
-      <w:proofErr w:type="spellStart"/>
-      <w:r>
-        <w:rPr>
-          <w:color w:val="00B050"/>
+          <w:sz w:val="28"/>
+          <w:szCs w:val="28"/>
+        </w:rPr>
+      </w:pPr>
+      <w:proofErr w:type="spellStart"/>
+      <w:r>
+        <w:rPr>
+          <w:color w:val="00B050"/>
+          <w:sz w:val="28"/>
+          <w:szCs w:val="28"/>
         </w:rPr>
         <w:t>sudo</w:t>
       </w:r>
@@ -263,6 +373,8 @@
       <w:r>
         <w:rPr>
           <w:color w:val="00B050"/>
+          <w:sz w:val="28"/>
+          <w:szCs w:val="28"/>
         </w:rPr>
         <w:t xml:space="preserve"> </w:t>
       </w:r>
@@ -270,6 +382,8 @@
       <w:r>
         <w:rPr>
           <w:color w:val="00B050"/>
+          <w:sz w:val="28"/>
+          <w:szCs w:val="28"/>
         </w:rPr>
         <w:t>ip</w:t>
       </w:r>
@@ -277,6 +391,8 @@
       <w:r>
         <w:rPr>
           <w:color w:val="00B050"/>
+          <w:sz w:val="28"/>
+          <w:szCs w:val="28"/>
         </w:rPr>
         <w:t xml:space="preserve"> link add veth0 type </w:t>
       </w:r>
@@ -284,6 +400,8 @@
       <w:r>
         <w:rPr>
           <w:color w:val="00B050"/>
+          <w:sz w:val="28"/>
+          <w:szCs w:val="28"/>
         </w:rPr>
         <w:t>veth</w:t>
       </w:r>
@@ -291,6 +409,8 @@
       <w:r>
         <w:rPr>
           <w:color w:val="00B050"/>
+          <w:sz w:val="28"/>
+          <w:szCs w:val="28"/>
         </w:rPr>
         <w:t xml:space="preserve"> peer name ceth0</w:t>
       </w:r>
@@ -299,12 +419,16 @@
       <w:pPr>
         <w:rPr>
           <w:color w:val="00B050"/>
-        </w:rPr>
-      </w:pPr>
-      <w:proofErr w:type="spellStart"/>
-      <w:r>
-        <w:rPr>
-          <w:color w:val="00B050"/>
+          <w:sz w:val="28"/>
+          <w:szCs w:val="28"/>
+        </w:rPr>
+      </w:pPr>
+      <w:proofErr w:type="spellStart"/>
+      <w:r>
+        <w:rPr>
+          <w:color w:val="00B050"/>
+          <w:sz w:val="28"/>
+          <w:szCs w:val="28"/>
         </w:rPr>
         <w:t>sudo</w:t>
       </w:r>
@@ -312,6 +436,8 @@
       <w:r>
         <w:rPr>
           <w:color w:val="00B050"/>
+          <w:sz w:val="28"/>
+          <w:szCs w:val="28"/>
         </w:rPr>
         <w:t xml:space="preserve"> </w:t>
       </w:r>
@@ -319,6 +445,8 @@
       <w:r>
         <w:rPr>
           <w:color w:val="00B050"/>
+          <w:sz w:val="28"/>
+          <w:szCs w:val="28"/>
         </w:rPr>
         <w:t>ip</w:t>
       </w:r>
@@ -326,6 +454,8 @@
       <w:r>
         <w:rPr>
           <w:color w:val="00B050"/>
+          <w:sz w:val="28"/>
+          <w:szCs w:val="28"/>
         </w:rPr>
         <w:t xml:space="preserve"> link set ceth0 </w:t>
       </w:r>
@@ -333,6 +463,8 @@
       <w:r>
         <w:rPr>
           <w:color w:val="00B050"/>
+          <w:sz w:val="28"/>
+          <w:szCs w:val="28"/>
         </w:rPr>
         <w:t>netns</w:t>
       </w:r>
@@ -340,6 +472,8 @@
       <w:r>
         <w:rPr>
           <w:color w:val="00B050"/>
+          <w:sz w:val="28"/>
+          <w:szCs w:val="28"/>
         </w:rPr>
         <w:t xml:space="preserve"> ns0</w:t>
       </w:r>
@@ -348,12 +482,16 @@
       <w:pPr>
         <w:rPr>
           <w:color w:val="00B050"/>
-        </w:rPr>
-      </w:pPr>
-      <w:proofErr w:type="spellStart"/>
-      <w:r>
-        <w:rPr>
-          <w:color w:val="00B050"/>
+          <w:sz w:val="28"/>
+          <w:szCs w:val="28"/>
+        </w:rPr>
+      </w:pPr>
+      <w:proofErr w:type="spellStart"/>
+      <w:r>
+        <w:rPr>
+          <w:color w:val="00B050"/>
+          <w:sz w:val="28"/>
+          <w:szCs w:val="28"/>
         </w:rPr>
         <w:t>sudo</w:t>
       </w:r>
@@ -361,6 +499,8 @@
       <w:r>
         <w:rPr>
           <w:color w:val="00B050"/>
+          <w:sz w:val="28"/>
+          <w:szCs w:val="28"/>
         </w:rPr>
         <w:t xml:space="preserve"> </w:t>
       </w:r>
@@ -368,6 +508,8 @@
       <w:r>
         <w:rPr>
           <w:color w:val="00B050"/>
+          <w:sz w:val="28"/>
+          <w:szCs w:val="28"/>
         </w:rPr>
         <w:t>ip</w:t>
       </w:r>
@@ -375,6 +517,8 @@
       <w:r>
         <w:rPr>
           <w:color w:val="00B050"/>
+          <w:sz w:val="28"/>
+          <w:szCs w:val="28"/>
         </w:rPr>
         <w:t xml:space="preserve"> link set veth0 master br0</w:t>
       </w:r>
@@ -384,12 +528,16 @@
         <w:rPr>
           <w:b/>
           <w:bCs/>
+          <w:sz w:val="28"/>
+          <w:szCs w:val="28"/>
         </w:rPr>
       </w:pPr>
       <w:r>
         <w:rPr>
           <w:b/>
           <w:bCs/>
+          <w:sz w:val="28"/>
+          <w:szCs w:val="28"/>
         </w:rPr>
         <w:t>Both end of this cable is now in DOWN state. Let's turn into UP state</w:t>
       </w:r>
@@ -398,12 +546,16 @@
       <w:pPr>
         <w:rPr>
           <w:color w:val="00B050"/>
-        </w:rPr>
-      </w:pPr>
-      <w:proofErr w:type="spellStart"/>
-      <w:r>
-        <w:rPr>
-          <w:color w:val="00B050"/>
+          <w:sz w:val="28"/>
+          <w:szCs w:val="28"/>
+        </w:rPr>
+      </w:pPr>
+      <w:proofErr w:type="spellStart"/>
+      <w:r>
+        <w:rPr>
+          <w:color w:val="00B050"/>
+          <w:sz w:val="28"/>
+          <w:szCs w:val="28"/>
         </w:rPr>
         <w:t>sudo</w:t>
       </w:r>
@@ -411,6 +563,8 @@
       <w:r>
         <w:rPr>
           <w:color w:val="00B050"/>
+          <w:sz w:val="28"/>
+          <w:szCs w:val="28"/>
         </w:rPr>
         <w:t xml:space="preserve"> </w:t>
       </w:r>
@@ -418,6 +572,8 @@
       <w:r>
         <w:rPr>
           <w:color w:val="00B050"/>
+          <w:sz w:val="28"/>
+          <w:szCs w:val="28"/>
         </w:rPr>
         <w:t>ip</w:t>
       </w:r>
@@ -425,6 +581,8 @@
       <w:r>
         <w:rPr>
           <w:color w:val="00B050"/>
+          <w:sz w:val="28"/>
+          <w:szCs w:val="28"/>
         </w:rPr>
         <w:t xml:space="preserve"> </w:t>
       </w:r>
@@ -432,6 +590,8 @@
       <w:r>
         <w:rPr>
           <w:color w:val="00B050"/>
+          <w:sz w:val="28"/>
+          <w:szCs w:val="28"/>
         </w:rPr>
         <w:t>netns</w:t>
       </w:r>
@@ -439,6 +599,8 @@
       <w:r>
         <w:rPr>
           <w:color w:val="00B050"/>
+          <w:sz w:val="28"/>
+          <w:szCs w:val="28"/>
         </w:rPr>
         <w:t xml:space="preserve"> exec ns0 </w:t>
       </w:r>
@@ -446,6 +608,8 @@
       <w:r>
         <w:rPr>
           <w:color w:val="00B050"/>
+          <w:sz w:val="28"/>
+          <w:szCs w:val="28"/>
         </w:rPr>
         <w:t>ip</w:t>
       </w:r>
@@ -453,6 +617,8 @@
       <w:r>
         <w:rPr>
           <w:color w:val="00B050"/>
+          <w:sz w:val="28"/>
+          <w:szCs w:val="28"/>
         </w:rPr>
         <w:t xml:space="preserve"> link set ceth0 up</w:t>
       </w:r>
@@ -461,12 +627,16 @@
       <w:pPr>
         <w:rPr>
           <w:color w:val="00B050"/>
-        </w:rPr>
-      </w:pPr>
-      <w:proofErr w:type="spellStart"/>
-      <w:r>
-        <w:rPr>
-          <w:color w:val="00B050"/>
+          <w:sz w:val="28"/>
+          <w:szCs w:val="28"/>
+        </w:rPr>
+      </w:pPr>
+      <w:proofErr w:type="spellStart"/>
+      <w:r>
+        <w:rPr>
+          <w:color w:val="00B050"/>
+          <w:sz w:val="28"/>
+          <w:szCs w:val="28"/>
         </w:rPr>
         <w:t>sudo</w:t>
       </w:r>
@@ -474,6 +644,8 @@
       <w:r>
         <w:rPr>
           <w:color w:val="00B050"/>
+          <w:sz w:val="28"/>
+          <w:szCs w:val="28"/>
         </w:rPr>
         <w:t xml:space="preserve"> </w:t>
       </w:r>
@@ -481,6 +653,8 @@
       <w:r>
         <w:rPr>
           <w:color w:val="00B050"/>
+          <w:sz w:val="28"/>
+          <w:szCs w:val="28"/>
         </w:rPr>
         <w:t>ip</w:t>
       </w:r>
@@ -488,36 +662,67 @@
       <w:r>
         <w:rPr>
           <w:color w:val="00B050"/>
+          <w:sz w:val="28"/>
+          <w:szCs w:val="28"/>
         </w:rPr>
         <w:t xml:space="preserve"> link set veth0 up</w:t>
       </w:r>
     </w:p>
-    <w:p/>
+    <w:p>
+      <w:pPr>
+        <w:rPr>
+          <w:sz w:val="28"/>
+          <w:szCs w:val="28"/>
+        </w:rPr>
+      </w:pPr>
+    </w:p>
     <w:p>
       <w:pPr>
         <w:rPr>
           <w:b/>
           <w:bCs/>
+          <w:sz w:val="28"/>
+          <w:szCs w:val="28"/>
         </w:rPr>
       </w:pPr>
       <w:r>
         <w:rPr>
           <w:b/>
           <w:bCs/>
+          <w:sz w:val="28"/>
+          <w:szCs w:val="28"/>
         </w:rPr>
         <w:t>Configure ns0 namespace</w:t>
       </w:r>
     </w:p>
     <w:p>
-      <w:r>
+      <w:pPr>
+        <w:rPr>
+          <w:sz w:val="28"/>
+          <w:szCs w:val="28"/>
+        </w:rPr>
+      </w:pPr>
+      <w:r>
+        <w:rPr>
+          <w:sz w:val="28"/>
+          <w:szCs w:val="28"/>
+        </w:rPr>
         <w:t xml:space="preserve">We need to assign an </w:t>
       </w:r>
       <w:proofErr w:type="spellStart"/>
       <w:r>
+        <w:rPr>
+          <w:sz w:val="28"/>
+          <w:szCs w:val="28"/>
+        </w:rPr>
         <w:t>ip</w:t>
       </w:r>
       <w:proofErr w:type="spellEnd"/>
       <w:r>
+        <w:rPr>
+          <w:sz w:val="28"/>
+          <w:szCs w:val="28"/>
+        </w:rPr>
         <w:t xml:space="preserve"> address to ceth0 and turn loopback interface into UP state.</w:t>
       </w:r>
     </w:p>
@@ -525,12 +730,16 @@
       <w:pPr>
         <w:rPr>
           <w:color w:val="00B050"/>
-        </w:rPr>
-      </w:pPr>
-      <w:proofErr w:type="spellStart"/>
-      <w:r>
-        <w:rPr>
-          <w:color w:val="00B050"/>
+          <w:sz w:val="28"/>
+          <w:szCs w:val="28"/>
+        </w:rPr>
+      </w:pPr>
+      <w:proofErr w:type="spellStart"/>
+      <w:r>
+        <w:rPr>
+          <w:color w:val="00B050"/>
+          <w:sz w:val="28"/>
+          <w:szCs w:val="28"/>
         </w:rPr>
         <w:t>sudo</w:t>
       </w:r>
@@ -538,6 +747,8 @@
       <w:r>
         <w:rPr>
           <w:color w:val="00B050"/>
+          <w:sz w:val="28"/>
+          <w:szCs w:val="28"/>
         </w:rPr>
         <w:t xml:space="preserve"> </w:t>
       </w:r>
@@ -545,6 +756,8 @@
       <w:r>
         <w:rPr>
           <w:color w:val="00B050"/>
+          <w:sz w:val="28"/>
+          <w:szCs w:val="28"/>
         </w:rPr>
         <w:t>ip</w:t>
       </w:r>
@@ -552,6 +765,8 @@
       <w:r>
         <w:rPr>
           <w:color w:val="00B050"/>
+          <w:sz w:val="28"/>
+          <w:szCs w:val="28"/>
         </w:rPr>
         <w:t xml:space="preserve"> link set lo up</w:t>
       </w:r>
@@ -560,19 +775,26 @@
       <w:pPr>
         <w:rPr>
           <w:color w:val="00B050"/>
-        </w:rPr>
-      </w:pPr>
-      <w:proofErr w:type="spellStart"/>
-      <w:r>
-        <w:rPr>
-          <w:color w:val="00B050"/>
-        </w:rPr>
+          <w:sz w:val="28"/>
+          <w:szCs w:val="28"/>
+        </w:rPr>
+      </w:pPr>
+      <w:proofErr w:type="spellStart"/>
+      <w:r>
+        <w:rPr>
+          <w:color w:val="00B050"/>
+          <w:sz w:val="28"/>
+          <w:szCs w:val="28"/>
+        </w:rPr>
+        <w:lastRenderedPageBreak/>
         <w:t>sudo</w:t>
       </w:r>
       <w:proofErr w:type="spellEnd"/>
       <w:r>
         <w:rPr>
           <w:color w:val="00B050"/>
+          <w:sz w:val="28"/>
+          <w:szCs w:val="28"/>
         </w:rPr>
         <w:t xml:space="preserve"> </w:t>
       </w:r>
@@ -580,6 +802,8 @@
       <w:r>
         <w:rPr>
           <w:color w:val="00B050"/>
+          <w:sz w:val="28"/>
+          <w:szCs w:val="28"/>
         </w:rPr>
         <w:t>ip</w:t>
       </w:r>
@@ -587,6 +811,8 @@
       <w:r>
         <w:rPr>
           <w:color w:val="00B050"/>
+          <w:sz w:val="28"/>
+          <w:szCs w:val="28"/>
         </w:rPr>
         <w:t xml:space="preserve"> </w:t>
       </w:r>
@@ -594,6 +820,8 @@
       <w:r>
         <w:rPr>
           <w:color w:val="00B050"/>
+          <w:sz w:val="28"/>
+          <w:szCs w:val="28"/>
         </w:rPr>
         <w:t>addr</w:t>
       </w:r>
@@ -601,6 +829,8 @@
       <w:r>
         <w:rPr>
           <w:color w:val="00B050"/>
+          <w:sz w:val="28"/>
+          <w:szCs w:val="28"/>
         </w:rPr>
         <w:t xml:space="preserve"> add 192.168.0.2/16 dev ceth0</w:t>
       </w:r>
@@ -609,6 +839,8 @@
       <w:pPr>
         <w:rPr>
           <w:color w:val="00B050"/>
+          <w:sz w:val="28"/>
+          <w:szCs w:val="28"/>
         </w:rPr>
       </w:pPr>
     </w:p>
@@ -617,18 +849,32 @@
         <w:rPr>
           <w:b/>
           <w:bCs/>
+          <w:sz w:val="28"/>
+          <w:szCs w:val="28"/>
         </w:rPr>
       </w:pPr>
       <w:r>
         <w:rPr>
           <w:b/>
           <w:bCs/>
+          <w:sz w:val="28"/>
+          <w:szCs w:val="28"/>
         </w:rPr>
         <w:t>Namespace ns0 to root ns Communication</w:t>
       </w:r>
     </w:p>
     <w:p>
-      <w:r>
+      <w:pPr>
+        <w:rPr>
+          <w:sz w:val="28"/>
+          <w:szCs w:val="28"/>
+        </w:rPr>
+      </w:pPr>
+      <w:r>
+        <w:rPr>
+          <w:sz w:val="28"/>
+          <w:szCs w:val="28"/>
+        </w:rPr>
         <w:t>Let's check the Ip address assigned to primary ethernet interface of host machine.</w:t>
       </w:r>
     </w:p>
@@ -636,12 +882,16 @@
       <w:pPr>
         <w:rPr>
           <w:color w:val="00B050"/>
-        </w:rPr>
-      </w:pPr>
-      <w:proofErr w:type="spellStart"/>
-      <w:r>
-        <w:rPr>
-          <w:color w:val="00B050"/>
+          <w:sz w:val="28"/>
+          <w:szCs w:val="28"/>
+        </w:rPr>
+      </w:pPr>
+      <w:proofErr w:type="spellStart"/>
+      <w:r>
+        <w:rPr>
+          <w:color w:val="00B050"/>
+          <w:sz w:val="28"/>
+          <w:szCs w:val="28"/>
         </w:rPr>
         <w:t>ip</w:t>
       </w:r>
@@ -649,6 +899,8 @@
       <w:r>
         <w:rPr>
           <w:color w:val="00B050"/>
+          <w:sz w:val="28"/>
+          <w:szCs w:val="28"/>
         </w:rPr>
         <w:t xml:space="preserve"> </w:t>
       </w:r>
@@ -656,6 +908,8 @@
       <w:r>
         <w:rPr>
           <w:color w:val="00B050"/>
+          <w:sz w:val="28"/>
+          <w:szCs w:val="28"/>
         </w:rPr>
         <w:t>addr</w:t>
       </w:r>
@@ -663,22 +917,48 @@
       <w:r>
         <w:rPr>
           <w:color w:val="00B050"/>
+          <w:sz w:val="28"/>
+          <w:szCs w:val="28"/>
         </w:rPr>
         <w:t xml:space="preserve"> show </w:t>
       </w:r>
     </w:p>
-    <w:p/>
-    <w:p>
-      <w:r>
-        <w:lastRenderedPageBreak/>
+    <w:p>
+      <w:pPr>
+        <w:rPr>
+          <w:sz w:val="28"/>
+          <w:szCs w:val="28"/>
+        </w:rPr>
+      </w:pPr>
+    </w:p>
+    <w:p>
+      <w:pPr>
+        <w:rPr>
+          <w:sz w:val="28"/>
+          <w:szCs w:val="28"/>
+        </w:rPr>
+      </w:pPr>
+      <w:r>
+        <w:rPr>
+          <w:sz w:val="28"/>
+          <w:szCs w:val="28"/>
+        </w:rPr>
         <w:t xml:space="preserve">Now, ping to this </w:t>
       </w:r>
       <w:proofErr w:type="spellStart"/>
       <w:r>
+        <w:rPr>
+          <w:sz w:val="28"/>
+          <w:szCs w:val="28"/>
+        </w:rPr>
         <w:t>ip</w:t>
       </w:r>
       <w:proofErr w:type="spellEnd"/>
       <w:r>
+        <w:rPr>
+          <w:sz w:val="28"/>
+          <w:szCs w:val="28"/>
+        </w:rPr>
         <w:t xml:space="preserve"> address</w:t>
       </w:r>
     </w:p>
@@ -686,12 +966,16 @@
       <w:pPr>
         <w:rPr>
           <w:color w:val="00B050"/>
-        </w:rPr>
-      </w:pPr>
-      <w:proofErr w:type="spellStart"/>
-      <w:r>
-        <w:rPr>
-          <w:color w:val="00B050"/>
+          <w:sz w:val="28"/>
+          <w:szCs w:val="28"/>
+        </w:rPr>
+      </w:pPr>
+      <w:proofErr w:type="spellStart"/>
+      <w:r>
+        <w:rPr>
+          <w:color w:val="00B050"/>
+          <w:sz w:val="28"/>
+          <w:szCs w:val="28"/>
         </w:rPr>
         <w:t>sudo</w:t>
       </w:r>
@@ -699,6 +983,8 @@
       <w:r>
         <w:rPr>
           <w:color w:val="00B050"/>
+          <w:sz w:val="28"/>
+          <w:szCs w:val="28"/>
         </w:rPr>
         <w:t xml:space="preserve"> </w:t>
       </w:r>
@@ -706,6 +992,8 @@
       <w:r>
         <w:rPr>
           <w:color w:val="00B050"/>
+          <w:sz w:val="28"/>
+          <w:szCs w:val="28"/>
         </w:rPr>
         <w:t>ip</w:t>
       </w:r>
@@ -713,6 +1001,8 @@
       <w:r>
         <w:rPr>
           <w:color w:val="00B050"/>
+          <w:sz w:val="28"/>
+          <w:szCs w:val="28"/>
         </w:rPr>
         <w:t xml:space="preserve"> </w:t>
       </w:r>
@@ -720,6 +1010,8 @@
       <w:r>
         <w:rPr>
           <w:color w:val="00B050"/>
+          <w:sz w:val="28"/>
+          <w:szCs w:val="28"/>
         </w:rPr>
         <w:t>netns</w:t>
       </w:r>
@@ -727,6 +1019,8 @@
       <w:r>
         <w:rPr>
           <w:color w:val="00B050"/>
+          <w:sz w:val="28"/>
+          <w:szCs w:val="28"/>
         </w:rPr>
         <w:t xml:space="preserve"> exec ns0 bash</w:t>
       </w:r>
@@ -735,11 +1029,15 @@
       <w:pPr>
         <w:rPr>
           <w:color w:val="00B050"/>
-        </w:rPr>
-      </w:pPr>
-      <w:r>
-        <w:rPr>
-          <w:color w:val="00B050"/>
+          <w:sz w:val="28"/>
+          <w:szCs w:val="28"/>
+        </w:rPr>
+      </w:pPr>
+      <w:r>
+        <w:rPr>
+          <w:color w:val="00B050"/>
+          <w:sz w:val="28"/>
+          <w:szCs w:val="28"/>
         </w:rPr>
         <w:t>ping 10.0.0.25 [ act according to your eth</w:t>
       </w:r>
@@ -747,6 +1045,8 @@
       <w:r>
         <w:rPr>
           <w:color w:val="00B050"/>
+          <w:sz w:val="28"/>
+          <w:szCs w:val="28"/>
         </w:rPr>
         <w:t>0 ]</w:t>
       </w:r>
@@ -754,13 +1054,32 @@
       <w:r>
         <w:rPr>
           <w:color w:val="00B050"/>
+          <w:sz w:val="28"/>
+          <w:szCs w:val="28"/>
         </w:rPr>
         <w:t xml:space="preserve"> </w:t>
       </w:r>
     </w:p>
-    <w:p/>
-    <w:p>
-      <w:r>
+    <w:p>
+      <w:pPr>
+        <w:rPr>
+          <w:sz w:val="28"/>
+          <w:szCs w:val="28"/>
+        </w:rPr>
+      </w:pPr>
+    </w:p>
+    <w:p>
+      <w:pPr>
+        <w:rPr>
+          <w:sz w:val="28"/>
+          <w:szCs w:val="28"/>
+        </w:rPr>
+      </w:pPr>
+      <w:r>
+        <w:rPr>
+          <w:sz w:val="28"/>
+          <w:szCs w:val="28"/>
+        </w:rPr>
         <w:t>It says network in unreachable. So, something is not okay. Let's check the route table.</w:t>
       </w:r>
     </w:p>
@@ -770,6 +1089,8 @@
           <w:b/>
           <w:bCs/>
           <w:color w:val="00B050"/>
+          <w:sz w:val="28"/>
+          <w:szCs w:val="28"/>
         </w:rPr>
       </w:pPr>
       <w:r>
@@ -777,56 +1098,141 @@
           <w:b/>
           <w:bCs/>
           <w:color w:val="00B050"/>
+          <w:sz w:val="28"/>
+          <w:szCs w:val="28"/>
         </w:rPr>
         <w:t>route</w:t>
       </w:r>
     </w:p>
     <w:p>
-      <w:r>
+      <w:pPr>
+        <w:rPr>
+          <w:sz w:val="28"/>
+          <w:szCs w:val="28"/>
+        </w:rPr>
+      </w:pPr>
+      <w:r>
+        <w:rPr>
+          <w:sz w:val="28"/>
+          <w:szCs w:val="28"/>
+        </w:rPr>
         <w:t>The output may look like.</w:t>
       </w:r>
     </w:p>
     <w:p>
-      <w:r>
+      <w:pPr>
+        <w:rPr>
+          <w:sz w:val="28"/>
+          <w:szCs w:val="28"/>
+        </w:rPr>
+      </w:pPr>
+      <w:r>
+        <w:rPr>
+          <w:sz w:val="28"/>
+          <w:szCs w:val="28"/>
+        </w:rPr>
         <w:t>Kernel IP routing table</w:t>
       </w:r>
     </w:p>
     <w:p>
-      <w:r>
+      <w:pPr>
+        <w:rPr>
+          <w:sz w:val="28"/>
+          <w:szCs w:val="28"/>
+        </w:rPr>
+      </w:pPr>
+      <w:r>
+        <w:rPr>
+          <w:sz w:val="28"/>
+          <w:szCs w:val="28"/>
+        </w:rPr>
         <w:t xml:space="preserve">Destination     Gateway         </w:t>
       </w:r>
       <w:proofErr w:type="spellStart"/>
       <w:r>
+        <w:rPr>
+          <w:sz w:val="28"/>
+          <w:szCs w:val="28"/>
+        </w:rPr>
         <w:t>Genmask</w:t>
       </w:r>
       <w:proofErr w:type="spellEnd"/>
       <w:r>
+        <w:rPr>
+          <w:sz w:val="28"/>
+          <w:szCs w:val="28"/>
+        </w:rPr>
         <w:t xml:space="preserve">         Flags Metric Ref    Use </w:t>
       </w:r>
       <w:proofErr w:type="spellStart"/>
       <w:r>
+        <w:rPr>
+          <w:sz w:val="28"/>
+          <w:szCs w:val="28"/>
+        </w:rPr>
         <w:t>Iface</w:t>
       </w:r>
       <w:proofErr w:type="spellEnd"/>
     </w:p>
     <w:p>
-      <w:r>
+      <w:pPr>
+        <w:rPr>
+          <w:sz w:val="28"/>
+          <w:szCs w:val="28"/>
+        </w:rPr>
+      </w:pPr>
+      <w:r>
+        <w:rPr>
+          <w:sz w:val="28"/>
+          <w:szCs w:val="28"/>
+        </w:rPr>
         <w:t>192.168.0.0     0.0.0.0         255.255.0.0     U     0      0        0 ceth0</w:t>
       </w:r>
     </w:p>
-    <w:p/>
-    <w:p>
-      <w:r>
+    <w:p>
+      <w:pPr>
+        <w:rPr>
+          <w:sz w:val="28"/>
+          <w:szCs w:val="28"/>
+        </w:rPr>
+      </w:pPr>
+    </w:p>
+    <w:p>
+      <w:pPr>
+        <w:rPr>
+          <w:sz w:val="28"/>
+          <w:szCs w:val="28"/>
+        </w:rPr>
+      </w:pPr>
+      <w:r>
+        <w:rPr>
+          <w:sz w:val="28"/>
+          <w:szCs w:val="28"/>
+        </w:rPr>
         <w:t>This routing table entry indicates that any destination IP address within the 192.168.0.0/16 network should be reached directly through the ceth0 interface, without the need for a specific gateway.</w:t>
       </w:r>
     </w:p>
     <w:p>
+      <w:pPr>
+        <w:rPr>
+          <w:sz w:val="28"/>
+          <w:szCs w:val="28"/>
+        </w:rPr>
+      </w:pPr>
       <w:proofErr w:type="gramStart"/>
       <w:r>
+        <w:rPr>
+          <w:sz w:val="28"/>
+          <w:szCs w:val="28"/>
+        </w:rPr>
         <w:t>So</w:t>
       </w:r>
       <w:proofErr w:type="gramEnd"/>
       <w:r>
+        <w:rPr>
+          <w:sz w:val="28"/>
+          <w:szCs w:val="28"/>
+        </w:rPr>
         <w:t xml:space="preserve"> we need to add a Default Gateway in the route table.</w:t>
       </w:r>
     </w:p>
@@ -834,12 +1240,16 @@
       <w:pPr>
         <w:rPr>
           <w:color w:val="00B050"/>
-        </w:rPr>
-      </w:pPr>
-      <w:proofErr w:type="spellStart"/>
-      <w:r>
-        <w:rPr>
-          <w:color w:val="00B050"/>
+          <w:sz w:val="28"/>
+          <w:szCs w:val="28"/>
+        </w:rPr>
+      </w:pPr>
+      <w:proofErr w:type="spellStart"/>
+      <w:r>
+        <w:rPr>
+          <w:color w:val="00B050"/>
+          <w:sz w:val="28"/>
+          <w:szCs w:val="28"/>
         </w:rPr>
         <w:t>ip</w:t>
       </w:r>
@@ -847,6 +1257,8 @@
       <w:r>
         <w:rPr>
           <w:color w:val="00B050"/>
+          <w:sz w:val="28"/>
+          <w:szCs w:val="28"/>
         </w:rPr>
         <w:t xml:space="preserve"> </w:t>
       </w:r>
@@ -854,6 +1266,8 @@
       <w:r>
         <w:rPr>
           <w:color w:val="00B050"/>
+          <w:sz w:val="28"/>
+          <w:szCs w:val="28"/>
         </w:rPr>
         <w:t>netns</w:t>
       </w:r>
@@ -861,6 +1275,8 @@
       <w:r>
         <w:rPr>
           <w:color w:val="00B050"/>
+          <w:sz w:val="28"/>
+          <w:szCs w:val="28"/>
         </w:rPr>
         <w:t xml:space="preserve"> exec ns0 bash</w:t>
       </w:r>
@@ -869,12 +1285,16 @@
       <w:pPr>
         <w:rPr>
           <w:color w:val="00B050"/>
-        </w:rPr>
-      </w:pPr>
-      <w:proofErr w:type="spellStart"/>
-      <w:r>
-        <w:rPr>
-          <w:color w:val="00B050"/>
+          <w:sz w:val="28"/>
+          <w:szCs w:val="28"/>
+        </w:rPr>
+      </w:pPr>
+      <w:proofErr w:type="spellStart"/>
+      <w:r>
+        <w:rPr>
+          <w:color w:val="00B050"/>
+          <w:sz w:val="28"/>
+          <w:szCs w:val="28"/>
         </w:rPr>
         <w:t>ip</w:t>
       </w:r>
@@ -882,12 +1302,24 @@
       <w:r>
         <w:rPr>
           <w:color w:val="00B050"/>
+          <w:sz w:val="28"/>
+          <w:szCs w:val="28"/>
         </w:rPr>
         <w:t xml:space="preserve"> route add default via 192.168.0.1</w:t>
       </w:r>
     </w:p>
     <w:p>
-      <w:r>
+      <w:pPr>
+        <w:rPr>
+          <w:sz w:val="28"/>
+          <w:szCs w:val="28"/>
+        </w:rPr>
+      </w:pPr>
+      <w:r>
+        <w:rPr>
+          <w:sz w:val="28"/>
+          <w:szCs w:val="28"/>
+        </w:rPr>
         <w:t>Now we are good to go! Let's ping again.</w:t>
       </w:r>
     </w:p>
@@ -895,19 +1327,26 @@
       <w:pPr>
         <w:rPr>
           <w:color w:val="00B050"/>
-        </w:rPr>
-      </w:pPr>
-      <w:proofErr w:type="spellStart"/>
-      <w:r>
-        <w:rPr>
-          <w:color w:val="00B050"/>
-        </w:rPr>
+          <w:sz w:val="28"/>
+          <w:szCs w:val="28"/>
+        </w:rPr>
+      </w:pPr>
+      <w:proofErr w:type="spellStart"/>
+      <w:r>
+        <w:rPr>
+          <w:color w:val="00B050"/>
+          <w:sz w:val="28"/>
+          <w:szCs w:val="28"/>
+        </w:rPr>
+        <w:lastRenderedPageBreak/>
         <w:t>sudo</w:t>
       </w:r>
       <w:proofErr w:type="spellEnd"/>
       <w:r>
         <w:rPr>
           <w:color w:val="00B050"/>
+          <w:sz w:val="28"/>
+          <w:szCs w:val="28"/>
         </w:rPr>
         <w:t xml:space="preserve"> </w:t>
       </w:r>
@@ -915,6 +1354,8 @@
       <w:r>
         <w:rPr>
           <w:color w:val="00B050"/>
+          <w:sz w:val="28"/>
+          <w:szCs w:val="28"/>
         </w:rPr>
         <w:t>ip</w:t>
       </w:r>
@@ -922,6 +1363,8 @@
       <w:r>
         <w:rPr>
           <w:color w:val="00B050"/>
+          <w:sz w:val="28"/>
+          <w:szCs w:val="28"/>
         </w:rPr>
         <w:t xml:space="preserve"> </w:t>
       </w:r>
@@ -929,6 +1372,8 @@
       <w:r>
         <w:rPr>
           <w:color w:val="00B050"/>
+          <w:sz w:val="28"/>
+          <w:szCs w:val="28"/>
         </w:rPr>
         <w:t>netns</w:t>
       </w:r>
@@ -936,6 +1381,8 @@
       <w:r>
         <w:rPr>
           <w:color w:val="00B050"/>
+          <w:sz w:val="28"/>
+          <w:szCs w:val="28"/>
         </w:rPr>
         <w:t xml:space="preserve"> exec ns0 bash</w:t>
       </w:r>
@@ -944,16 +1391,27 @@
       <w:pPr>
         <w:rPr>
           <w:color w:val="00B050"/>
-        </w:rPr>
-      </w:pPr>
-      <w:r>
-        <w:rPr>
-          <w:color w:val="00B050"/>
+          <w:sz w:val="28"/>
+          <w:szCs w:val="28"/>
+        </w:rPr>
+      </w:pPr>
+      <w:r>
+        <w:rPr>
+          <w:color w:val="00B050"/>
+          <w:sz w:val="28"/>
+          <w:szCs w:val="28"/>
         </w:rPr>
         <w:t>ping 10.0.0.25 -c 5</w:t>
       </w:r>
     </w:p>
-    <w:p/>
+    <w:p>
+      <w:pPr>
+        <w:rPr>
+          <w:sz w:val="28"/>
+          <w:szCs w:val="28"/>
+        </w:rPr>
+      </w:pPr>
+    </w:p>
     <w:sectPr>
       <w:pgSz w:w="12240" w:h="15840"/>
       <w:pgMar w:top="1440" w:right="1440" w:bottom="1440" w:left="1440" w:header="720" w:footer="720" w:gutter="0"/>
@@ -1567,6 +2025,7 @@
   <w:style w:type="character" w:default="1" w:styleId="DefaultParagraphFont">
     <w:name w:val="Default Paragraph Font"/>
     <w:uiPriority w:val="1"/>
+    <w:semiHidden/>
     <w:unhideWhenUsed/>
   </w:style>
   <w:style w:type="table" w:default="1" w:styleId="TableNormal">

</xml_diff>